<commit_message>
remove logo as confidential
</commit_message>
<xml_diff>
--- a/02 Elaboration/02 Working/SCMBlog_TestPlan_v0.1_review.docx
+++ b/02 Elaboration/02 Working/SCMBlog_TestPlan_v0.1_review.docx
@@ -1,6 +1,6 @@
 
 <file path=word/document.xml><?xml version="1.0" encoding="utf-8"?>
-<w:document xmlns:wpc="http://schemas.microsoft.com/office/word/2010/wordprocessingCanvas" xmlns:mc="http://schemas.openxmlformats.org/markup-compatibility/2006" xmlns:o="urn:schemas-microsoft-com:office:office" xmlns:r="http://schemas.openxmlformats.org/officeDocument/2006/relationships" xmlns:m="http://schemas.openxmlformats.org/officeDocument/2006/math" xmlns:v="urn:schemas-microsoft-com:vml" xmlns:wp14="http://schemas.microsoft.com/office/word/2010/wordprocessingDrawing" xmlns:wp="http://schemas.openxmlformats.org/drawingml/2006/wordprocessingDrawing" xmlns:w10="urn:schemas-microsoft-com:office:word" xmlns:w="http://schemas.openxmlformats.org/wordprocessingml/2006/main" xmlns:w14="http://schemas.microsoft.com/office/word/2010/wordml" xmlns:w15="http://schemas.microsoft.com/office/word/2012/wordml" xmlns:wpg="http://schemas.microsoft.com/office/word/2010/wordprocessingGroup" xmlns:wpi="http://schemas.microsoft.com/office/word/2010/wordprocessingInk" xmlns:wne="http://schemas.microsoft.com/office/word/2006/wordml" xmlns:wps="http://schemas.microsoft.com/office/word/2010/wordprocessingShape" mc:Ignorable="w14 w15 wp14">
+<w:document xmlns:wpc="http://schemas.microsoft.com/office/word/2010/wordprocessingCanvas" xmlns:cx="http://schemas.microsoft.com/office/drawing/2014/chartex" xmlns:cx1="http://schemas.microsoft.com/office/drawing/2015/9/8/chartex" xmlns:mc="http://schemas.openxmlformats.org/markup-compatibility/2006" xmlns:o="urn:schemas-microsoft-com:office:office" xmlns:r="http://schemas.openxmlformats.org/officeDocument/2006/relationships" xmlns:m="http://schemas.openxmlformats.org/officeDocument/2006/math" xmlns:v="urn:schemas-microsoft-com:vml" xmlns:wp14="http://schemas.microsoft.com/office/word/2010/wordprocessingDrawing" xmlns:wp="http://schemas.openxmlformats.org/drawingml/2006/wordprocessingDrawing" xmlns:w10="urn:schemas-microsoft-com:office:word" xmlns:w="http://schemas.openxmlformats.org/wordprocessingml/2006/main" xmlns:w14="http://schemas.microsoft.com/office/word/2010/wordml" xmlns:w15="http://schemas.microsoft.com/office/word/2012/wordml" xmlns:w16se="http://schemas.microsoft.com/office/word/2015/wordml/symex" xmlns:wpg="http://schemas.microsoft.com/office/word/2010/wordprocessingGroup" xmlns:wpi="http://schemas.microsoft.com/office/word/2010/wordprocessingInk" xmlns:wne="http://schemas.microsoft.com/office/word/2006/wordml" xmlns:wps="http://schemas.microsoft.com/office/word/2010/wordprocessingShape" mc:Ignorable="w14 w15 w16se wp14">
   <w:body>
     <w:p>
       <w:pPr>
@@ -9,62 +9,6 @@
           <w:rFonts w:ascii="Verdana" w:hAnsi="Verdana"/>
         </w:rPr>
       </w:pPr>
-      <w:commentRangeStart w:id="0"/>
-      <w:r>
-        <w:rPr>
-          <w:rFonts w:ascii="Verdana" w:hAnsi="Verdana"/>
-          <w:noProof/>
-        </w:rPr>
-        <w:drawing>
-          <wp:inline distT="0" distB="0" distL="0" distR="0" wp14:anchorId="696C4455" wp14:editId="79866FBB">
-            <wp:extent cx="1438275" cy="276225"/>
-            <wp:effectExtent l="0" t="0" r="9525" b="9525"/>
-            <wp:docPr id="1" name="Picture 1" descr="Stationary Logo"/>
-            <wp:cNvGraphicFramePr>
-              <a:graphicFrameLocks xmlns:a="http://schemas.openxmlformats.org/drawingml/2006/main" noChangeAspect="1"/>
-            </wp:cNvGraphicFramePr>
-            <a:graphic xmlns:a="http://schemas.openxmlformats.org/drawingml/2006/main">
-              <a:graphicData uri="http://schemas.openxmlformats.org/drawingml/2006/picture">
-                <pic:pic xmlns:pic="http://schemas.openxmlformats.org/drawingml/2006/picture">
-                  <pic:nvPicPr>
-                    <pic:cNvPr id="0" name="Picture 1" descr="Stationary Logo"/>
-                    <pic:cNvPicPr>
-                      <a:picLocks noChangeAspect="1" noChangeArrowheads="1"/>
-                    </pic:cNvPicPr>
-                  </pic:nvPicPr>
-                  <pic:blipFill>
-                    <a:blip r:embed="rId8" cstate="print">
-                      <a:extLst>
-                        <a:ext uri="{28A0092B-C50C-407E-A947-70E740481C1C}">
-                          <a14:useLocalDpi xmlns:a14="http://schemas.microsoft.com/office/drawing/2010/main" val="0"/>
-                        </a:ext>
-                      </a:extLst>
-                    </a:blip>
-                    <a:srcRect/>
-                    <a:stretch>
-                      <a:fillRect/>
-                    </a:stretch>
-                  </pic:blipFill>
-                  <pic:spPr bwMode="auto">
-                    <a:xfrm>
-                      <a:off x="0" y="0"/>
-                      <a:ext cx="1438275" cy="276225"/>
-                    </a:xfrm>
-                    <a:prstGeom prst="rect">
-                      <a:avLst/>
-                    </a:prstGeom>
-                    <a:noFill/>
-                    <a:ln>
-                      <a:noFill/>
-                    </a:ln>
-                  </pic:spPr>
-                </pic:pic>
-              </a:graphicData>
-            </a:graphic>
-          </wp:inline>
-        </w:drawing>
-      </w:r>
-      <w:commentRangeEnd w:id="0"/>
       <w:r>
         <w:rPr>
           <w:rStyle w:val="CommentReference"/>
@@ -753,6 +697,8 @@
           <w:rFonts w:ascii="Verdana" w:hAnsi="Verdana"/>
         </w:rPr>
       </w:pPr>
+      <w:bookmarkStart w:id="5" w:name="_GoBack"/>
+      <w:bookmarkEnd w:id="5"/>
       <w:r>
         <w:rPr>
           <w:rFonts w:ascii="Verdana" w:hAnsi="Verdana"/>
@@ -1855,16 +1801,16 @@
           <w:rFonts w:ascii="Verdana" w:hAnsi="Verdana"/>
         </w:rPr>
       </w:pPr>
-      <w:bookmarkStart w:id="5" w:name="_Toc433104436"/>
-      <w:bookmarkStart w:id="6" w:name="_Toc463449404"/>
+      <w:bookmarkStart w:id="6" w:name="_Toc433104436"/>
+      <w:bookmarkStart w:id="7" w:name="_Toc463449404"/>
       <w:r>
         <w:rPr>
           <w:rFonts w:ascii="Verdana" w:hAnsi="Verdana"/>
         </w:rPr>
         <w:t>Introduction</w:t>
       </w:r>
-      <w:bookmarkEnd w:id="5"/>
       <w:bookmarkEnd w:id="6"/>
+      <w:bookmarkEnd w:id="7"/>
     </w:p>
     <w:p>
       <w:pPr>
@@ -1873,14 +1819,14 @@
           <w:rFonts w:ascii="Verdana" w:hAnsi="Verdana"/>
         </w:rPr>
       </w:pPr>
-      <w:bookmarkStart w:id="7" w:name="_Toc463449405"/>
+      <w:bookmarkStart w:id="8" w:name="_Toc463449405"/>
       <w:r>
         <w:rPr>
           <w:rFonts w:ascii="Verdana" w:hAnsi="Verdana"/>
         </w:rPr>
         <w:t>Purpose</w:t>
       </w:r>
-      <w:bookmarkEnd w:id="7"/>
+      <w:bookmarkEnd w:id="8"/>
     </w:p>
     <w:p>
       <w:pPr>
@@ -1924,24 +1870,24 @@
           <w:rFonts w:ascii="Verdana" w:hAnsi="Verdana"/>
         </w:rPr>
       </w:pPr>
-      <w:bookmarkStart w:id="8" w:name="_Toc463449406"/>
+      <w:bookmarkStart w:id="9" w:name="_Toc463449406"/>
       <w:r>
         <w:rPr>
           <w:rFonts w:ascii="Verdana" w:hAnsi="Verdana"/>
         </w:rPr>
         <w:t>Scope</w:t>
       </w:r>
-      <w:bookmarkEnd w:id="8"/>
+      <w:bookmarkEnd w:id="9"/>
     </w:p>
     <w:p>
       <w:pPr>
         <w:pStyle w:val="BodyText"/>
       </w:pPr>
-      <w:bookmarkStart w:id="9" w:name="_Toc314978531"/>
-      <w:bookmarkStart w:id="10" w:name="_Toc324843637"/>
-      <w:bookmarkStart w:id="11" w:name="_Toc324851944"/>
-      <w:bookmarkStart w:id="12" w:name="_Toc324915527"/>
-      <w:bookmarkStart w:id="13" w:name="_Toc433104440"/>
+      <w:bookmarkStart w:id="10" w:name="_Toc314978531"/>
+      <w:bookmarkStart w:id="11" w:name="_Toc324843637"/>
+      <w:bookmarkStart w:id="12" w:name="_Toc324851944"/>
+      <w:bookmarkStart w:id="13" w:name="_Toc324915527"/>
+      <w:bookmarkStart w:id="14" w:name="_Toc433104440"/>
       <w:r>
         <w:t>This document will provide a strategy to carry out all testing activities for the SCM Blog system. It will briefly discuss the resources required, including the toolset used to accomplish test execution.</w:t>
       </w:r>
@@ -1988,68 +1934,68 @@
           <w:rFonts w:ascii="Verdana" w:hAnsi="Verdana"/>
         </w:rPr>
       </w:pPr>
-      <w:bookmarkStart w:id="14" w:name="_Toc463449407"/>
+      <w:bookmarkStart w:id="15" w:name="_Toc463449407"/>
       <w:r>
         <w:rPr>
           <w:rFonts w:ascii="Verdana" w:hAnsi="Verdana"/>
         </w:rPr>
         <w:t>Governing Evaluation Mission</w:t>
-      </w:r>
-      <w:bookmarkEnd w:id="14"/>
-    </w:p>
-    <w:p>
-      <w:pPr>
-        <w:pStyle w:val="Heading2"/>
-        <w:rPr>
-          <w:rFonts w:ascii="Verdana" w:hAnsi="Verdana"/>
-        </w:rPr>
-      </w:pPr>
-      <w:bookmarkStart w:id="15" w:name="_Toc463449408"/>
-      <w:r>
-        <w:rPr>
-          <w:rFonts w:ascii="Verdana" w:hAnsi="Verdana"/>
-        </w:rPr>
-        <w:t>Project Context and Background</w:t>
       </w:r>
       <w:bookmarkEnd w:id="15"/>
     </w:p>
     <w:p>
       <w:pPr>
-        <w:ind w:left="360"/>
+        <w:pStyle w:val="Heading2"/>
         <w:rPr>
           <w:rFonts w:ascii="Verdana" w:hAnsi="Verdana"/>
         </w:rPr>
       </w:pPr>
+      <w:bookmarkStart w:id="16" w:name="_Toc463449408"/>
       <w:r>
         <w:rPr>
           <w:rFonts w:ascii="Verdana" w:hAnsi="Verdana"/>
         </w:rPr>
-        <w:t>SCM Blog is a project to be used in Software Configuration Management Training.</w:t>
-      </w:r>
-      <w:r>
-        <w:rPr>
-          <w:rFonts w:ascii="Verdana" w:hAnsi="Verdana"/>
-        </w:rPr>
-        <w:t xml:space="preserve"> There are several simple features are developed in the overall system.</w:t>
-      </w:r>
+        <w:t>Project Context and Background</w:t>
+      </w:r>
+      <w:bookmarkEnd w:id="16"/>
     </w:p>
     <w:p>
       <w:pPr>
+        <w:ind w:left="360"/>
+        <w:rPr>
+          <w:rFonts w:ascii="Verdana" w:hAnsi="Verdana"/>
+        </w:rPr>
+      </w:pPr>
+      <w:r>
+        <w:rPr>
+          <w:rFonts w:ascii="Verdana" w:hAnsi="Verdana"/>
+        </w:rPr>
+        <w:t>SCM Blog is a project to be used in Software Configuration Management Training.</w:t>
+      </w:r>
+      <w:r>
+        <w:rPr>
+          <w:rFonts w:ascii="Verdana" w:hAnsi="Verdana"/>
+        </w:rPr>
+        <w:t xml:space="preserve"> There are several simple features are developed in the overall system.</w:t>
+      </w:r>
+    </w:p>
+    <w:p>
+      <w:pPr>
         <w:pStyle w:val="Heading2"/>
         <w:rPr>
           <w:rFonts w:ascii="Verdana" w:hAnsi="Verdana"/>
         </w:rPr>
       </w:pPr>
-      <w:bookmarkStart w:id="16" w:name="_Naming_and_Versioning"/>
-      <w:bookmarkStart w:id="17" w:name="_Toc463449409"/>
-      <w:bookmarkEnd w:id="16"/>
+      <w:bookmarkStart w:id="17" w:name="_Naming_and_Versioning"/>
+      <w:bookmarkStart w:id="18" w:name="_Toc463449409"/>
+      <w:bookmarkEnd w:id="17"/>
       <w:r>
         <w:rPr>
           <w:rFonts w:ascii="Verdana" w:hAnsi="Verdana"/>
         </w:rPr>
         <w:t>Evaluation Mission</w:t>
       </w:r>
-      <w:bookmarkEnd w:id="17"/>
+      <w:bookmarkEnd w:id="18"/>
     </w:p>
     <w:p>
       <w:pPr>
@@ -2082,21 +2028,21 @@
           <w:rFonts w:ascii="Verdana" w:hAnsi="Verdana"/>
         </w:rPr>
       </w:pPr>
-      <w:bookmarkStart w:id="18" w:name="_Toc463449410"/>
+      <w:bookmarkStart w:id="19" w:name="_Toc463449410"/>
       <w:r>
         <w:rPr>
           <w:rFonts w:ascii="Verdana" w:hAnsi="Verdana"/>
         </w:rPr>
         <w:t>Test Motivators</w:t>
       </w:r>
-      <w:bookmarkEnd w:id="18"/>
+      <w:bookmarkEnd w:id="19"/>
     </w:p>
     <w:p>
       <w:pPr>
         <w:pStyle w:val="BodyText"/>
       </w:pPr>
-      <w:bookmarkStart w:id="19" w:name="_Management_of_Configuration"/>
-      <w:bookmarkEnd w:id="19"/>
+      <w:bookmarkStart w:id="20" w:name="_Management_of_Configuration"/>
+      <w:bookmarkEnd w:id="20"/>
       <w:r>
         <w:t>Since this is a product, the testing itself should also focus on:</w:t>
       </w:r>
@@ -2131,82 +2077,82 @@
           <w:rFonts w:ascii="Verdana" w:hAnsi="Verdana"/>
         </w:rPr>
       </w:pPr>
-      <w:bookmarkStart w:id="20" w:name="_Toc463449411"/>
-      <w:bookmarkEnd w:id="9"/>
+      <w:bookmarkStart w:id="21" w:name="_Toc463449411"/>
       <w:bookmarkEnd w:id="10"/>
       <w:bookmarkEnd w:id="11"/>
       <w:bookmarkEnd w:id="12"/>
       <w:bookmarkEnd w:id="13"/>
+      <w:bookmarkEnd w:id="14"/>
       <w:r>
         <w:rPr>
           <w:rFonts w:ascii="Verdana" w:hAnsi="Verdana"/>
         </w:rPr>
         <w:t>Test Execution Approach</w:t>
-      </w:r>
-      <w:bookmarkEnd w:id="20"/>
-    </w:p>
-    <w:p>
-      <w:pPr>
-        <w:ind w:left="360"/>
-        <w:rPr>
-          <w:rFonts w:ascii="Verdana" w:hAnsi="Verdana"/>
-        </w:rPr>
-      </w:pPr>
-      <w:r>
-        <w:rPr>
-          <w:rFonts w:ascii="Verdana" w:hAnsi="Verdana" w:cs="Arial"/>
-        </w:rPr>
-        <w:t>Test will be conducted by manual test</w:t>
-      </w:r>
-      <w:r>
-        <w:rPr>
-          <w:rFonts w:ascii="Verdana" w:hAnsi="Verdana" w:cs="Arial"/>
-        </w:rPr>
-        <w:t>.</w:t>
-      </w:r>
-      <w:r>
-        <w:rPr>
-          <w:rFonts w:ascii="Verdana" w:hAnsi="Verdana" w:cs="Arial"/>
-        </w:rPr>
-        <w:t xml:space="preserve"> The result is fully depending on tester intuitive and approach. Any issue found will be recorded to be fixed during the development phase.</w:t>
-      </w:r>
-    </w:p>
-    <w:p>
-      <w:pPr>
-        <w:pStyle w:val="BodyText"/>
-      </w:pPr>
-    </w:p>
-    <w:p>
-      <w:pPr>
-        <w:pStyle w:val="Heading1"/>
-        <w:rPr>
-          <w:rFonts w:ascii="Verdana" w:hAnsi="Verdana"/>
-        </w:rPr>
-      </w:pPr>
-      <w:bookmarkStart w:id="21" w:name="_Toc463449412"/>
-      <w:r>
-        <w:rPr>
-          <w:rFonts w:ascii="Verdana" w:hAnsi="Verdana"/>
-        </w:rPr>
-        <w:t>Entry and Exit Criteria</w:t>
       </w:r>
       <w:bookmarkEnd w:id="21"/>
     </w:p>
     <w:p>
       <w:pPr>
+        <w:ind w:left="360"/>
+        <w:rPr>
+          <w:rFonts w:ascii="Verdana" w:hAnsi="Verdana"/>
+        </w:rPr>
+      </w:pPr>
+      <w:r>
+        <w:rPr>
+          <w:rFonts w:ascii="Verdana" w:hAnsi="Verdana" w:cs="Arial"/>
+        </w:rPr>
+        <w:t>Test will be conducted by manual test</w:t>
+      </w:r>
+      <w:r>
+        <w:rPr>
+          <w:rFonts w:ascii="Verdana" w:hAnsi="Verdana" w:cs="Arial"/>
+        </w:rPr>
+        <w:t>.</w:t>
+      </w:r>
+      <w:r>
+        <w:rPr>
+          <w:rFonts w:ascii="Verdana" w:hAnsi="Verdana" w:cs="Arial"/>
+        </w:rPr>
+        <w:t xml:space="preserve"> The result is fully depending on tester intuitive and approach. Any issue found will be recorded to be fixed during the development phase.</w:t>
+      </w:r>
+    </w:p>
+    <w:p>
+      <w:pPr>
+        <w:pStyle w:val="BodyText"/>
+      </w:pPr>
+    </w:p>
+    <w:p>
+      <w:pPr>
+        <w:pStyle w:val="Heading1"/>
+        <w:rPr>
+          <w:rFonts w:ascii="Verdana" w:hAnsi="Verdana"/>
+        </w:rPr>
+      </w:pPr>
+      <w:bookmarkStart w:id="22" w:name="_Toc463449412"/>
+      <w:r>
+        <w:rPr>
+          <w:rFonts w:ascii="Verdana" w:hAnsi="Verdana"/>
+        </w:rPr>
+        <w:t>Entry and Exit Criteria</w:t>
+      </w:r>
+      <w:bookmarkEnd w:id="22"/>
+    </w:p>
+    <w:p>
+      <w:pPr>
         <w:pStyle w:val="Heading2"/>
         <w:rPr>
           <w:rFonts w:ascii="Verdana" w:hAnsi="Verdana"/>
         </w:rPr>
       </w:pPr>
-      <w:bookmarkStart w:id="22" w:name="_Toc463449413"/>
+      <w:bookmarkStart w:id="23" w:name="_Toc463449413"/>
       <w:r>
         <w:rPr>
           <w:rFonts w:ascii="Verdana" w:hAnsi="Verdana"/>
         </w:rPr>
         <w:t>Entry Criteria</w:t>
       </w:r>
-      <w:bookmarkEnd w:id="22"/>
+      <w:bookmarkEnd w:id="23"/>
     </w:p>
     <w:p>
       <w:pPr>
@@ -2226,9 +2172,7 @@
         </w:rPr>
         <w:t>To ensure that the Performance testing could be run effectively, following Entry Criteria should be fulfilled:</w:t>
       </w:r>
-      <w:bookmarkStart w:id="23" w:name="_GoBack"/>
     </w:p>
-    <w:bookmarkEnd w:id="23"/>
     <w:p>
       <w:pPr>
         <w:widowControl/>
@@ -2309,21 +2253,7 @@
         <w:rPr>
           <w:rFonts w:ascii="Verdana" w:hAnsi="Verdana" w:cs="Arial"/>
         </w:rPr>
-        <w:t xml:space="preserve">The performance testing </w:t>
-      </w:r>
-      <w:proofErr w:type="gramStart"/>
-      <w:r>
-        <w:rPr>
-          <w:rFonts w:ascii="Verdana" w:hAnsi="Verdana" w:cs="Arial"/>
-        </w:rPr>
-        <w:t>could be stopped</w:t>
-      </w:r>
-      <w:proofErr w:type="gramEnd"/>
-      <w:r>
-        <w:rPr>
-          <w:rFonts w:ascii="Verdana" w:hAnsi="Verdana" w:cs="Arial"/>
-        </w:rPr>
-        <w:t xml:space="preserve"> once following Exit Criteria </w:t>
+        <w:t xml:space="preserve">The performance testing could be stopped once following Exit Criteria </w:t>
       </w:r>
       <w:commentRangeStart w:id="25"/>
       <w:r>
@@ -2371,8 +2301,8 @@
       </w:r>
     </w:p>
     <w:sectPr>
-      <w:headerReference w:type="default" r:id="rId11"/>
-      <w:footerReference w:type="default" r:id="rId12"/>
+      <w:headerReference w:type="default" r:id="rId10"/>
+      <w:footerReference w:type="default" r:id="rId11"/>
       <w:pgSz w:w="11909" w:h="16834" w:code="9"/>
       <w:pgMar w:top="1411" w:right="1411" w:bottom="1411" w:left="1411" w:header="720" w:footer="720" w:gutter="0"/>
       <w:cols w:space="720"/>
@@ -2382,7 +2312,7 @@
 </file>
 
 <file path=word/comments.xml><?xml version="1.0" encoding="utf-8"?>
-<w:comments xmlns:wpc="http://schemas.microsoft.com/office/word/2010/wordprocessingCanvas" xmlns:mc="http://schemas.openxmlformats.org/markup-compatibility/2006" xmlns:o="urn:schemas-microsoft-com:office:office" xmlns:r="http://schemas.openxmlformats.org/officeDocument/2006/relationships" xmlns:m="http://schemas.openxmlformats.org/officeDocument/2006/math" xmlns:v="urn:schemas-microsoft-com:vml" xmlns:wp14="http://schemas.microsoft.com/office/word/2010/wordprocessingDrawing" xmlns:wp="http://schemas.openxmlformats.org/drawingml/2006/wordprocessingDrawing" xmlns:w10="urn:schemas-microsoft-com:office:word" xmlns:w="http://schemas.openxmlformats.org/wordprocessingml/2006/main" xmlns:w14="http://schemas.microsoft.com/office/word/2010/wordml" xmlns:w15="http://schemas.microsoft.com/office/word/2012/wordml" xmlns:wpg="http://schemas.microsoft.com/office/word/2010/wordprocessingGroup" xmlns:wpi="http://schemas.microsoft.com/office/word/2010/wordprocessingInk" xmlns:wne="http://schemas.microsoft.com/office/word/2006/wordml" xmlns:wps="http://schemas.microsoft.com/office/word/2010/wordprocessingShape" mc:Ignorable="w14 w15 wp14">
+<w:comments xmlns:wpc="http://schemas.microsoft.com/office/word/2010/wordprocessingCanvas" xmlns:cx="http://schemas.microsoft.com/office/drawing/2014/chartex" xmlns:cx1="http://schemas.microsoft.com/office/drawing/2015/9/8/chartex" xmlns:mc="http://schemas.openxmlformats.org/markup-compatibility/2006" xmlns:o="urn:schemas-microsoft-com:office:office" xmlns:r="http://schemas.openxmlformats.org/officeDocument/2006/relationships" xmlns:m="http://schemas.openxmlformats.org/officeDocument/2006/math" xmlns:v="urn:schemas-microsoft-com:vml" xmlns:wp14="http://schemas.microsoft.com/office/word/2010/wordprocessingDrawing" xmlns:wp="http://schemas.openxmlformats.org/drawingml/2006/wordprocessingDrawing" xmlns:w10="urn:schemas-microsoft-com:office:word" xmlns:w="http://schemas.openxmlformats.org/wordprocessingml/2006/main" xmlns:w14="http://schemas.microsoft.com/office/word/2010/wordml" xmlns:w15="http://schemas.microsoft.com/office/word/2012/wordml" xmlns:w16se="http://schemas.microsoft.com/office/word/2015/wordml/symex" xmlns:wpg="http://schemas.microsoft.com/office/word/2010/wordprocessingGroup" xmlns:wpi="http://schemas.microsoft.com/office/word/2010/wordprocessingInk" xmlns:wne="http://schemas.microsoft.com/office/word/2006/wordml" xmlns:wps="http://schemas.microsoft.com/office/word/2010/wordprocessingShape" mc:Ignorable="w14 w15 w16se wp14">
   <w:comment w:id="0" w:author="Edi Prayitno" w:date="2016-10-10T17:39:00Z" w:initials="EP">
     <w:p>
       <w:pPr>
@@ -2445,14 +2375,14 @@
 </file>
 
 <file path=word/commentsExtended.xml><?xml version="1.0" encoding="utf-8"?>
-<w15:commentsEx xmlns:wpc="http://schemas.microsoft.com/office/word/2010/wordprocessingCanvas" xmlns:mc="http://schemas.openxmlformats.org/markup-compatibility/2006" xmlns:o="urn:schemas-microsoft-com:office:office" xmlns:r="http://schemas.openxmlformats.org/officeDocument/2006/relationships" xmlns:m="http://schemas.openxmlformats.org/officeDocument/2006/math" xmlns:v="urn:schemas-microsoft-com:vml" xmlns:wp14="http://schemas.microsoft.com/office/word/2010/wordprocessingDrawing" xmlns:wp="http://schemas.openxmlformats.org/drawingml/2006/wordprocessingDrawing" xmlns:w10="urn:schemas-microsoft-com:office:word" xmlns:w="http://schemas.openxmlformats.org/wordprocessingml/2006/main" xmlns:w14="http://schemas.microsoft.com/office/word/2010/wordml" xmlns:w15="http://schemas.microsoft.com/office/word/2012/wordml" xmlns:wpg="http://schemas.microsoft.com/office/word/2010/wordprocessingGroup" xmlns:wpi="http://schemas.microsoft.com/office/word/2010/wordprocessingInk" xmlns:wne="http://schemas.microsoft.com/office/word/2006/wordml" xmlns:wps="http://schemas.microsoft.com/office/word/2010/wordprocessingShape" mc:Ignorable="w14 w15 wp14">
+<w15:commentsEx xmlns:wpc="http://schemas.microsoft.com/office/word/2010/wordprocessingCanvas" xmlns:cx="http://schemas.microsoft.com/office/drawing/2014/chartex" xmlns:cx1="http://schemas.microsoft.com/office/drawing/2015/9/8/chartex" xmlns:mc="http://schemas.openxmlformats.org/markup-compatibility/2006" xmlns:o="urn:schemas-microsoft-com:office:office" xmlns:r="http://schemas.openxmlformats.org/officeDocument/2006/relationships" xmlns:m="http://schemas.openxmlformats.org/officeDocument/2006/math" xmlns:v="urn:schemas-microsoft-com:vml" xmlns:wp14="http://schemas.microsoft.com/office/word/2010/wordprocessingDrawing" xmlns:wp="http://schemas.openxmlformats.org/drawingml/2006/wordprocessingDrawing" xmlns:w10="urn:schemas-microsoft-com:office:word" xmlns:w="http://schemas.openxmlformats.org/wordprocessingml/2006/main" xmlns:w14="http://schemas.microsoft.com/office/word/2010/wordml" xmlns:w15="http://schemas.microsoft.com/office/word/2012/wordml" xmlns:w16se="http://schemas.microsoft.com/office/word/2015/wordml/symex" xmlns:wpg="http://schemas.microsoft.com/office/word/2010/wordprocessingGroup" xmlns:wpi="http://schemas.microsoft.com/office/word/2010/wordprocessingInk" xmlns:wne="http://schemas.microsoft.com/office/word/2006/wordml" xmlns:wps="http://schemas.microsoft.com/office/word/2010/wordprocessingShape" mc:Ignorable="w14 w15 w16se wp14">
   <w15:commentEx w15:paraId="357946A1" w15:done="0"/>
   <w15:commentEx w15:paraId="08976555" w15:done="0"/>
 </w15:commentsEx>
 </file>
 
 <file path=word/endnotes.xml><?xml version="1.0" encoding="utf-8"?>
-<w:endnotes xmlns:wpc="http://schemas.microsoft.com/office/word/2010/wordprocessingCanvas" xmlns:mc="http://schemas.openxmlformats.org/markup-compatibility/2006" xmlns:o="urn:schemas-microsoft-com:office:office" xmlns:r="http://schemas.openxmlformats.org/officeDocument/2006/relationships" xmlns:m="http://schemas.openxmlformats.org/officeDocument/2006/math" xmlns:v="urn:schemas-microsoft-com:vml" xmlns:wp14="http://schemas.microsoft.com/office/word/2010/wordprocessingDrawing" xmlns:wp="http://schemas.openxmlformats.org/drawingml/2006/wordprocessingDrawing" xmlns:w10="urn:schemas-microsoft-com:office:word" xmlns:w="http://schemas.openxmlformats.org/wordprocessingml/2006/main" xmlns:w14="http://schemas.microsoft.com/office/word/2010/wordml" xmlns:w15="http://schemas.microsoft.com/office/word/2012/wordml" xmlns:wpg="http://schemas.microsoft.com/office/word/2010/wordprocessingGroup" xmlns:wpi="http://schemas.microsoft.com/office/word/2010/wordprocessingInk" xmlns:wne="http://schemas.microsoft.com/office/word/2006/wordml" xmlns:wps="http://schemas.microsoft.com/office/word/2010/wordprocessingShape" mc:Ignorable="w14 w15 wp14">
+<w:endnotes xmlns:wpc="http://schemas.microsoft.com/office/word/2010/wordprocessingCanvas" xmlns:cx="http://schemas.microsoft.com/office/drawing/2014/chartex" xmlns:cx1="http://schemas.microsoft.com/office/drawing/2015/9/8/chartex" xmlns:mc="http://schemas.openxmlformats.org/markup-compatibility/2006" xmlns:o="urn:schemas-microsoft-com:office:office" xmlns:r="http://schemas.openxmlformats.org/officeDocument/2006/relationships" xmlns:m="http://schemas.openxmlformats.org/officeDocument/2006/math" xmlns:v="urn:schemas-microsoft-com:vml" xmlns:wp14="http://schemas.microsoft.com/office/word/2010/wordprocessingDrawing" xmlns:wp="http://schemas.openxmlformats.org/drawingml/2006/wordprocessingDrawing" xmlns:w10="urn:schemas-microsoft-com:office:word" xmlns:w="http://schemas.openxmlformats.org/wordprocessingml/2006/main" xmlns:w14="http://schemas.microsoft.com/office/word/2010/wordml" xmlns:w15="http://schemas.microsoft.com/office/word/2012/wordml" xmlns:w16se="http://schemas.microsoft.com/office/word/2015/wordml/symex" xmlns:wpg="http://schemas.microsoft.com/office/word/2010/wordprocessingGroup" xmlns:wpi="http://schemas.microsoft.com/office/word/2010/wordprocessingInk" xmlns:wne="http://schemas.microsoft.com/office/word/2006/wordml" xmlns:wps="http://schemas.microsoft.com/office/word/2010/wordprocessingShape" mc:Ignorable="w14 w15 w16se wp14">
   <w:endnote w:type="separator" w:id="-1">
     <w:p>
       <w:pPr>
@@ -2477,7 +2407,7 @@
 </file>
 
 <file path=word/footer1.xml><?xml version="1.0" encoding="utf-8"?>
-<w:ftr xmlns:wpc="http://schemas.microsoft.com/office/word/2010/wordprocessingCanvas" xmlns:mc="http://schemas.openxmlformats.org/markup-compatibility/2006" xmlns:o="urn:schemas-microsoft-com:office:office" xmlns:r="http://schemas.openxmlformats.org/officeDocument/2006/relationships" xmlns:m="http://schemas.openxmlformats.org/officeDocument/2006/math" xmlns:v="urn:schemas-microsoft-com:vml" xmlns:wp14="http://schemas.microsoft.com/office/word/2010/wordprocessingDrawing" xmlns:wp="http://schemas.openxmlformats.org/drawingml/2006/wordprocessingDrawing" xmlns:w10="urn:schemas-microsoft-com:office:word" xmlns:w="http://schemas.openxmlformats.org/wordprocessingml/2006/main" xmlns:w14="http://schemas.microsoft.com/office/word/2010/wordml" xmlns:w15="http://schemas.microsoft.com/office/word/2012/wordml" xmlns:wpg="http://schemas.microsoft.com/office/word/2010/wordprocessingGroup" xmlns:wpi="http://schemas.microsoft.com/office/word/2010/wordprocessingInk" xmlns:wne="http://schemas.microsoft.com/office/word/2006/wordml" xmlns:wps="http://schemas.microsoft.com/office/word/2010/wordprocessingShape" mc:Ignorable="w14 w15 wp14">
+<w:ftr xmlns:wpc="http://schemas.microsoft.com/office/word/2010/wordprocessingCanvas" xmlns:cx="http://schemas.microsoft.com/office/drawing/2014/chartex" xmlns:cx1="http://schemas.microsoft.com/office/drawing/2015/9/8/chartex" xmlns:mc="http://schemas.openxmlformats.org/markup-compatibility/2006" xmlns:o="urn:schemas-microsoft-com:office:office" xmlns:r="http://schemas.openxmlformats.org/officeDocument/2006/relationships" xmlns:m="http://schemas.openxmlformats.org/officeDocument/2006/math" xmlns:v="urn:schemas-microsoft-com:vml" xmlns:wp14="http://schemas.microsoft.com/office/word/2010/wordprocessingDrawing" xmlns:wp="http://schemas.openxmlformats.org/drawingml/2006/wordprocessingDrawing" xmlns:w10="urn:schemas-microsoft-com:office:word" xmlns:w="http://schemas.openxmlformats.org/wordprocessingml/2006/main" xmlns:w14="http://schemas.microsoft.com/office/word/2010/wordml" xmlns:w15="http://schemas.microsoft.com/office/word/2012/wordml" xmlns:w16se="http://schemas.microsoft.com/office/word/2015/wordml/symex" xmlns:wpg="http://schemas.microsoft.com/office/word/2010/wordprocessingGroup" xmlns:wpi="http://schemas.microsoft.com/office/word/2010/wordprocessingInk" xmlns:wne="http://schemas.microsoft.com/office/word/2006/wordml" xmlns:wps="http://schemas.microsoft.com/office/word/2010/wordprocessingShape" mc:Ignorable="w14 w15 w16se wp14">
   <w:tbl>
     <w:tblPr>
       <w:tblStyle w:val="TableGrid"/>
@@ -2632,24 +2562,6 @@
               <w:szCs w:val="16"/>
             </w:rPr>
           </w:pPr>
-          <w:r>
-            <w:rPr>
-              <w:rFonts w:ascii="Verdana" w:hAnsi="Verdana" w:cs="Arial"/>
-              <w:sz w:val="16"/>
-              <w:szCs w:val="16"/>
-            </w:rPr>
-            <w:t xml:space="preserve">Confidential © </w:t>
-          </w:r>
-          <w:proofErr w:type="spellStart"/>
-          <w:r>
-            <w:rPr>
-              <w:rFonts w:ascii="Verdana" w:hAnsi="Verdana" w:cs="Arial"/>
-              <w:sz w:val="16"/>
-              <w:szCs w:val="16"/>
-            </w:rPr>
-            <w:t>Mitrais</w:t>
-          </w:r>
-          <w:proofErr w:type="spellEnd"/>
         </w:p>
       </w:tc>
       <w:tc>
@@ -2701,7 +2613,7 @@
               <w:sz w:val="16"/>
               <w:szCs w:val="16"/>
             </w:rPr>
-            <w:t>5</w:t>
+            <w:t>3</w:t>
           </w:r>
           <w:r>
             <w:rPr>
@@ -2776,7 +2688,7 @@
 </file>
 
 <file path=word/footnotes.xml><?xml version="1.0" encoding="utf-8"?>
-<w:footnotes xmlns:wpc="http://schemas.microsoft.com/office/word/2010/wordprocessingCanvas" xmlns:mc="http://schemas.openxmlformats.org/markup-compatibility/2006" xmlns:o="urn:schemas-microsoft-com:office:office" xmlns:r="http://schemas.openxmlformats.org/officeDocument/2006/relationships" xmlns:m="http://schemas.openxmlformats.org/officeDocument/2006/math" xmlns:v="urn:schemas-microsoft-com:vml" xmlns:wp14="http://schemas.microsoft.com/office/word/2010/wordprocessingDrawing" xmlns:wp="http://schemas.openxmlformats.org/drawingml/2006/wordprocessingDrawing" xmlns:w10="urn:schemas-microsoft-com:office:word" xmlns:w="http://schemas.openxmlformats.org/wordprocessingml/2006/main" xmlns:w14="http://schemas.microsoft.com/office/word/2010/wordml" xmlns:w15="http://schemas.microsoft.com/office/word/2012/wordml" xmlns:wpg="http://schemas.microsoft.com/office/word/2010/wordprocessingGroup" xmlns:wpi="http://schemas.microsoft.com/office/word/2010/wordprocessingInk" xmlns:wne="http://schemas.microsoft.com/office/word/2006/wordml" xmlns:wps="http://schemas.microsoft.com/office/word/2010/wordprocessingShape" mc:Ignorable="w14 w15 wp14">
+<w:footnotes xmlns:wpc="http://schemas.microsoft.com/office/word/2010/wordprocessingCanvas" xmlns:cx="http://schemas.microsoft.com/office/drawing/2014/chartex" xmlns:cx1="http://schemas.microsoft.com/office/drawing/2015/9/8/chartex" xmlns:mc="http://schemas.openxmlformats.org/markup-compatibility/2006" xmlns:o="urn:schemas-microsoft-com:office:office" xmlns:r="http://schemas.openxmlformats.org/officeDocument/2006/relationships" xmlns:m="http://schemas.openxmlformats.org/officeDocument/2006/math" xmlns:v="urn:schemas-microsoft-com:vml" xmlns:wp14="http://schemas.microsoft.com/office/word/2010/wordprocessingDrawing" xmlns:wp="http://schemas.openxmlformats.org/drawingml/2006/wordprocessingDrawing" xmlns:w10="urn:schemas-microsoft-com:office:word" xmlns:w="http://schemas.openxmlformats.org/wordprocessingml/2006/main" xmlns:w14="http://schemas.microsoft.com/office/word/2010/wordml" xmlns:w15="http://schemas.microsoft.com/office/word/2012/wordml" xmlns:w16se="http://schemas.microsoft.com/office/word/2015/wordml/symex" xmlns:wpg="http://schemas.microsoft.com/office/word/2010/wordprocessingGroup" xmlns:wpi="http://schemas.microsoft.com/office/word/2010/wordprocessingInk" xmlns:wne="http://schemas.microsoft.com/office/word/2006/wordml" xmlns:wps="http://schemas.microsoft.com/office/word/2010/wordprocessingShape" mc:Ignorable="w14 w15 w16se wp14">
   <w:footnote w:type="separator" w:id="-1">
     <w:p>
       <w:pPr>
@@ -2801,7 +2713,7 @@
 </file>
 
 <file path=word/header1.xml><?xml version="1.0" encoding="utf-8"?>
-<w:hdr xmlns:wpc="http://schemas.microsoft.com/office/word/2010/wordprocessingCanvas" xmlns:mc="http://schemas.openxmlformats.org/markup-compatibility/2006" xmlns:o="urn:schemas-microsoft-com:office:office" xmlns:r="http://schemas.openxmlformats.org/officeDocument/2006/relationships" xmlns:m="http://schemas.openxmlformats.org/officeDocument/2006/math" xmlns:v="urn:schemas-microsoft-com:vml" xmlns:wp14="http://schemas.microsoft.com/office/word/2010/wordprocessingDrawing" xmlns:wp="http://schemas.openxmlformats.org/drawingml/2006/wordprocessingDrawing" xmlns:w10="urn:schemas-microsoft-com:office:word" xmlns:w="http://schemas.openxmlformats.org/wordprocessingml/2006/main" xmlns:w14="http://schemas.microsoft.com/office/word/2010/wordml" xmlns:w15="http://schemas.microsoft.com/office/word/2012/wordml" xmlns:wpg="http://schemas.microsoft.com/office/word/2010/wordprocessingGroup" xmlns:wpi="http://schemas.microsoft.com/office/word/2010/wordprocessingInk" xmlns:wne="http://schemas.microsoft.com/office/word/2006/wordml" xmlns:wps="http://schemas.microsoft.com/office/word/2010/wordprocessingShape" mc:Ignorable="w14 w15 wp14">
+<w:hdr xmlns:wpc="http://schemas.microsoft.com/office/word/2010/wordprocessingCanvas" xmlns:cx="http://schemas.microsoft.com/office/drawing/2014/chartex" xmlns:cx1="http://schemas.microsoft.com/office/drawing/2015/9/8/chartex" xmlns:mc="http://schemas.openxmlformats.org/markup-compatibility/2006" xmlns:o="urn:schemas-microsoft-com:office:office" xmlns:r="http://schemas.openxmlformats.org/officeDocument/2006/relationships" xmlns:m="http://schemas.openxmlformats.org/officeDocument/2006/math" xmlns:v="urn:schemas-microsoft-com:vml" xmlns:wp14="http://schemas.microsoft.com/office/word/2010/wordprocessingDrawing" xmlns:wp="http://schemas.openxmlformats.org/drawingml/2006/wordprocessingDrawing" xmlns:w10="urn:schemas-microsoft-com:office:word" xmlns:w="http://schemas.openxmlformats.org/wordprocessingml/2006/main" xmlns:w14="http://schemas.microsoft.com/office/word/2010/wordml" xmlns:w15="http://schemas.microsoft.com/office/word/2012/wordml" xmlns:w16se="http://schemas.microsoft.com/office/word/2015/wordml/symex" xmlns:wpg="http://schemas.microsoft.com/office/word/2010/wordprocessingGroup" xmlns:wpi="http://schemas.microsoft.com/office/word/2010/wordprocessingInk" xmlns:wne="http://schemas.microsoft.com/office/word/2006/wordml" xmlns:wps="http://schemas.microsoft.com/office/word/2010/wordprocessingShape" mc:Ignorable="w14 w15 w16se wp14">
   <w:tbl>
     <w:tblPr>
       <w:tblStyle w:val="TableGrid"/>
@@ -2881,7 +2793,7 @@
 </file>
 
 <file path=word/numbering.xml><?xml version="1.0" encoding="utf-8"?>
-<w:numbering xmlns:wpc="http://schemas.microsoft.com/office/word/2010/wordprocessingCanvas" xmlns:mc="http://schemas.openxmlformats.org/markup-compatibility/2006" xmlns:o="urn:schemas-microsoft-com:office:office" xmlns:r="http://schemas.openxmlformats.org/officeDocument/2006/relationships" xmlns:m="http://schemas.openxmlformats.org/officeDocument/2006/math" xmlns:v="urn:schemas-microsoft-com:vml" xmlns:wp14="http://schemas.microsoft.com/office/word/2010/wordprocessingDrawing" xmlns:wp="http://schemas.openxmlformats.org/drawingml/2006/wordprocessingDrawing" xmlns:w10="urn:schemas-microsoft-com:office:word" xmlns:w="http://schemas.openxmlformats.org/wordprocessingml/2006/main" xmlns:w14="http://schemas.microsoft.com/office/word/2010/wordml" xmlns:w15="http://schemas.microsoft.com/office/word/2012/wordml" xmlns:wpg="http://schemas.microsoft.com/office/word/2010/wordprocessingGroup" xmlns:wpi="http://schemas.microsoft.com/office/word/2010/wordprocessingInk" xmlns:wne="http://schemas.microsoft.com/office/word/2006/wordml" xmlns:wps="http://schemas.microsoft.com/office/word/2010/wordprocessingShape" mc:Ignorable="w14 w15 wp14">
+<w:numbering xmlns:wpc="http://schemas.microsoft.com/office/word/2010/wordprocessingCanvas" xmlns:cx="http://schemas.microsoft.com/office/drawing/2014/chartex" xmlns:cx1="http://schemas.microsoft.com/office/drawing/2015/9/8/chartex" xmlns:mc="http://schemas.openxmlformats.org/markup-compatibility/2006" xmlns:o="urn:schemas-microsoft-com:office:office" xmlns:r="http://schemas.openxmlformats.org/officeDocument/2006/relationships" xmlns:m="http://schemas.openxmlformats.org/officeDocument/2006/math" xmlns:v="urn:schemas-microsoft-com:vml" xmlns:wp14="http://schemas.microsoft.com/office/word/2010/wordprocessingDrawing" xmlns:wp="http://schemas.openxmlformats.org/drawingml/2006/wordprocessingDrawing" xmlns:w10="urn:schemas-microsoft-com:office:word" xmlns:w="http://schemas.openxmlformats.org/wordprocessingml/2006/main" xmlns:w14="http://schemas.microsoft.com/office/word/2010/wordml" xmlns:w15="http://schemas.microsoft.com/office/word/2012/wordml" xmlns:w16se="http://schemas.microsoft.com/office/word/2015/wordml/symex" xmlns:wpg="http://schemas.microsoft.com/office/word/2010/wordprocessingGroup" xmlns:wpi="http://schemas.microsoft.com/office/word/2010/wordprocessingInk" xmlns:wne="http://schemas.microsoft.com/office/word/2006/wordml" xmlns:wps="http://schemas.microsoft.com/office/word/2010/wordprocessingShape" mc:Ignorable="w14 w15 w16se wp14">
   <w:abstractNum w:abstractNumId="0" w15:restartNumberingAfterBreak="0">
     <w:nsid w:val="FFFFFFFB"/>
     <w:multiLevelType w:val="multilevel"/>
@@ -5867,7 +5779,7 @@
 </file>
 
 <file path=word/people.xml><?xml version="1.0" encoding="utf-8"?>
-<w15:people xmlns:wpc="http://schemas.microsoft.com/office/word/2010/wordprocessingCanvas" xmlns:mc="http://schemas.openxmlformats.org/markup-compatibility/2006" xmlns:o="urn:schemas-microsoft-com:office:office" xmlns:r="http://schemas.openxmlformats.org/officeDocument/2006/relationships" xmlns:m="http://schemas.openxmlformats.org/officeDocument/2006/math" xmlns:v="urn:schemas-microsoft-com:vml" xmlns:wp14="http://schemas.microsoft.com/office/word/2010/wordprocessingDrawing" xmlns:wp="http://schemas.openxmlformats.org/drawingml/2006/wordprocessingDrawing" xmlns:w10="urn:schemas-microsoft-com:office:word" xmlns:w="http://schemas.openxmlformats.org/wordprocessingml/2006/main" xmlns:w14="http://schemas.microsoft.com/office/word/2010/wordml" xmlns:w15="http://schemas.microsoft.com/office/word/2012/wordml" xmlns:wpg="http://schemas.microsoft.com/office/word/2010/wordprocessingGroup" xmlns:wpi="http://schemas.microsoft.com/office/word/2010/wordprocessingInk" xmlns:wne="http://schemas.microsoft.com/office/word/2006/wordml" xmlns:wps="http://schemas.microsoft.com/office/word/2010/wordprocessingShape" mc:Ignorable="w14 w15 wp14">
+<w15:people xmlns:wpc="http://schemas.microsoft.com/office/word/2010/wordprocessingCanvas" xmlns:cx="http://schemas.microsoft.com/office/drawing/2014/chartex" xmlns:cx1="http://schemas.microsoft.com/office/drawing/2015/9/8/chartex" xmlns:mc="http://schemas.openxmlformats.org/markup-compatibility/2006" xmlns:o="urn:schemas-microsoft-com:office:office" xmlns:r="http://schemas.openxmlformats.org/officeDocument/2006/relationships" xmlns:m="http://schemas.openxmlformats.org/officeDocument/2006/math" xmlns:v="urn:schemas-microsoft-com:vml" xmlns:wp14="http://schemas.microsoft.com/office/word/2010/wordprocessingDrawing" xmlns:wp="http://schemas.openxmlformats.org/drawingml/2006/wordprocessingDrawing" xmlns:w10="urn:schemas-microsoft-com:office:word" xmlns:w="http://schemas.openxmlformats.org/wordprocessingml/2006/main" xmlns:w14="http://schemas.microsoft.com/office/word/2010/wordml" xmlns:w15="http://schemas.microsoft.com/office/word/2012/wordml" xmlns:w16se="http://schemas.microsoft.com/office/word/2015/wordml/symex" xmlns:wpg="http://schemas.microsoft.com/office/word/2010/wordprocessingGroup" xmlns:wpi="http://schemas.microsoft.com/office/word/2010/wordprocessingInk" xmlns:wne="http://schemas.microsoft.com/office/word/2006/wordml" xmlns:wps="http://schemas.microsoft.com/office/word/2010/wordprocessingShape" mc:Ignorable="w14 w15 w16se wp14">
   <w15:person w15:author="Edi Prayitno">
     <w15:presenceInfo w15:providerId="AD" w15:userId="S-1-5-21-3090755164-1501800488-1772020393-11322"/>
   </w15:person>
@@ -5875,7 +5787,7 @@
 </file>
 
 <file path=word/styles.xml><?xml version="1.0" encoding="utf-8"?>
-<w:styles xmlns:mc="http://schemas.openxmlformats.org/markup-compatibility/2006" xmlns:r="http://schemas.openxmlformats.org/officeDocument/2006/relationships" xmlns:w="http://schemas.openxmlformats.org/wordprocessingml/2006/main" xmlns:w14="http://schemas.microsoft.com/office/word/2010/wordml" xmlns:w15="http://schemas.microsoft.com/office/word/2012/wordml" mc:Ignorable="w14 w15">
+<w:styles xmlns:mc="http://schemas.openxmlformats.org/markup-compatibility/2006" xmlns:r="http://schemas.openxmlformats.org/officeDocument/2006/relationships" xmlns:w="http://schemas.openxmlformats.org/wordprocessingml/2006/main" xmlns:w14="http://schemas.microsoft.com/office/word/2010/wordml" xmlns:w15="http://schemas.microsoft.com/office/word/2012/wordml" xmlns:w16se="http://schemas.microsoft.com/office/word/2015/wordml/symex" mc:Ignorable="w14 w15 w16se">
   <w:docDefaults>
     <w:rPrDefault>
       <w:rPr>
@@ -7460,7 +7372,7 @@
 </file>
 
 <file path=customXml/itemProps1.xml><?xml version="1.0" encoding="utf-8"?>
-<ds:datastoreItem xmlns:ds="http://schemas.openxmlformats.org/officeDocument/2006/customXml" ds:itemID="{E0FC0DF5-FF8D-4196-9597-BAC233AE02E5}">
+<ds:datastoreItem xmlns:ds="http://schemas.openxmlformats.org/officeDocument/2006/customXml" ds:itemID="{6A3B5B67-1B27-4769-AADD-948AA37FA4CA}">
   <ds:schemaRefs>
     <ds:schemaRef ds:uri="http://schemas.openxmlformats.org/officeDocument/2006/bibliography"/>
   </ds:schemaRefs>

</xml_diff>